<commit_message>
update on IoT Design
</commit_message>
<xml_diff>
--- a/Sensors.docx
+++ b/Sensors.docx
@@ -28,14 +28,7 @@
           <w:color w:val="000000" w:themeColor="text1"/>
           <w:shd w:val="clear" w:color="auto" w:fill="FFFFFF"/>
         </w:rPr>
-        <w:t>Dallas Instrument Temperature sensor (DS18B20)</w:t>
-      </w:r>
-      <w:r>
-        <w:rPr>
-          <w:color w:val="000000" w:themeColor="text1"/>
-          <w:shd w:val="clear" w:color="auto" w:fill="FFFFFF"/>
-        </w:rPr>
-        <w:t>:</w:t>
+        <w:t>Dallas Instrument Temperature sensor (DS18B20):</w:t>
       </w:r>
     </w:p>
     <w:p>
@@ -139,7 +132,19 @@
           <w:rPr>
             <w:rStyle w:val="Hyperlink"/>
           </w:rPr>
-          <w:t>https://www.analog.com/media/en/technical-documentation/data-sheets/ds18b20.pdf</w:t>
+          <w:t>https://www.analog.com/media/</w:t>
+        </w:r>
+        <w:r>
+          <w:rPr>
+            <w:rStyle w:val="Hyperlink"/>
+          </w:rPr>
+          <w:t>e</w:t>
+        </w:r>
+        <w:r>
+          <w:rPr>
+            <w:rStyle w:val="Hyperlink"/>
+          </w:rPr>
+          <w:t>n/technical-documentation/data-sheets/ds18b20.pdf</w:t>
         </w:r>
       </w:hyperlink>
       <w:r>
@@ -292,14 +297,7 @@
           <w:sz w:val="16"/>
           <w:szCs w:val="16"/>
         </w:rPr>
-        <w:t xml:space="preserve">Source: </w:t>
-      </w:r>
-      <w:r>
-        <w:rPr>
-          <w:sz w:val="16"/>
-          <w:szCs w:val="16"/>
-        </w:rPr>
-        <w:t>https://wiki.dfrobot.com/Turbidity_sensor_SKU__SEN0189</w:t>
+        <w:t>Source: https://wiki.dfrobot.com/Turbidity_sensor_SKU__SEN0189</w:t>
       </w:r>
     </w:p>
     <w:p>
@@ -1341,12 +1339,35 @@
         </w:rPr>
         <w:t xml:space="preserve">Source: </w:t>
       </w:r>
-      <w:r>
-        <w:rPr>
-          <w:color w:val="24292E"/>
-        </w:rPr>
-        <w:t>https://wiki.dfrobot.com/Gravity__Analog_pH_Sensor_Meter_Kit_V2_SKU_SEN0161-V2</w:t>
-      </w:r>
+      <w:hyperlink r:id="rId11" w:history="1">
+        <w:r>
+          <w:rPr>
+            <w:rStyle w:val="Hyperlink"/>
+          </w:rPr>
+          <w:t>https://wiki.dfrob</w:t>
+        </w:r>
+        <w:r>
+          <w:rPr>
+            <w:rStyle w:val="Hyperlink"/>
+          </w:rPr>
+          <w:t>o</w:t>
+        </w:r>
+        <w:r>
+          <w:rPr>
+            <w:rStyle w:val="Hyperlink"/>
+          </w:rPr>
+          <w:t>t.com/Gravity__Analog_pH_Sensor_Meter_Kit_V2_SKU_SEN0161-V2</w:t>
+        </w:r>
+      </w:hyperlink>
+    </w:p>
+    <w:p>
+      <w:pPr>
+        <w:pStyle w:val="ListParagraph"/>
+        <w:spacing w:before="420" w:after="420"/>
+        <w:rPr>
+          <w:color w:val="24292E"/>
+        </w:rPr>
+      </w:pPr>
     </w:p>
     <w:p>
       <w:pPr>
@@ -1403,27 +1424,13 @@
         </w:rPr>
         <w:t xml:space="preserve">Source: </w:t>
       </w:r>
-      <w:hyperlink r:id="rId11" w:history="1">
+      <w:hyperlink r:id="rId12" w:history="1">
         <w:r>
           <w:rPr>
             <w:rStyle w:val="Hyperlink"/>
             <w:shd w:val="clear" w:color="auto" w:fill="FFFFFF"/>
           </w:rPr>
-          <w:t>https://cdn.sparkfun.com/assets/7/0/2/f/8/M</w:t>
-        </w:r>
-        <w:r>
-          <w:rPr>
-            <w:rStyle w:val="Hyperlink"/>
-            <w:shd w:val="clear" w:color="auto" w:fill="FFFFFF"/>
-          </w:rPr>
-          <w:t>Q</w:t>
-        </w:r>
-        <w:r>
-          <w:rPr>
-            <w:rStyle w:val="Hyperlink"/>
-            <w:shd w:val="clear" w:color="auto" w:fill="FFFFFF"/>
-          </w:rPr>
-          <w:t>137__Ver1.4__-_Manual.pdf</w:t>
+          <w:t>https://cdn.sparkfun.com/assets/7/0/2/f/8/MQ137__Ver1.4__-_Manual.pdf</w:t>
         </w:r>
       </w:hyperlink>
     </w:p>
@@ -1459,7 +1466,7 @@
                     <pic:cNvPicPr/>
                   </pic:nvPicPr>
                   <pic:blipFill>
-                    <a:blip r:embed="rId12">
+                    <a:blip r:embed="rId13">
                       <a:extLst>
                         <a:ext uri="{28A0092B-C50C-407E-A947-70E740481C1C}">
                           <a14:useLocalDpi xmlns:a14="http://schemas.microsoft.com/office/drawing/2010/main" val="0"/>
@@ -1540,13 +1547,27 @@
         </w:rPr>
         <w:t xml:space="preserve">Source: </w:t>
       </w:r>
-      <w:hyperlink r:id="rId13" w:history="1">
+      <w:hyperlink r:id="rId14" w:history="1">
         <w:r>
           <w:rPr>
             <w:rStyle w:val="Hyperlink"/>
             <w:shd w:val="clear" w:color="auto" w:fill="FFFFFF"/>
           </w:rPr>
-          <w:t>https://components101.com/sensors/mq135-gas-sensor-for-air-quality</w:t>
+          <w:t>https://components101.com/sens</w:t>
+        </w:r>
+        <w:r>
+          <w:rPr>
+            <w:rStyle w:val="Hyperlink"/>
+            <w:shd w:val="clear" w:color="auto" w:fill="FFFFFF"/>
+          </w:rPr>
+          <w:t>o</w:t>
+        </w:r>
+        <w:r>
+          <w:rPr>
+            <w:rStyle w:val="Hyperlink"/>
+            <w:shd w:val="clear" w:color="auto" w:fill="FFFFFF"/>
+          </w:rPr>
+          <w:t>rs/mq135-gas-sensor-for-air-quality</w:t>
         </w:r>
       </w:hyperlink>
     </w:p>
@@ -1791,7 +1812,7 @@
                     </pic:cNvPicPr>
                   </pic:nvPicPr>
                   <pic:blipFill>
-                    <a:blip r:embed="rId14">
+                    <a:blip r:embed="rId15">
                       <a:extLst>
                         <a:ext uri="{28A0092B-C50C-407E-A947-70E740481C1C}">
                           <a14:useLocalDpi xmlns:a14="http://schemas.microsoft.com/office/drawing/2010/main" val="0"/>
@@ -3360,6 +3381,7 @@
     <w:lsdException w:name="HTML Sample" w:semiHidden="1" w:unhideWhenUsed="1"/>
     <w:lsdException w:name="HTML Typewriter" w:semiHidden="1" w:unhideWhenUsed="1"/>
     <w:lsdException w:name="HTML Variable" w:semiHidden="1" w:unhideWhenUsed="1"/>
+    <w:lsdException w:name="Normal Table" w:semiHidden="1" w:unhideWhenUsed="1"/>
     <w:lsdException w:name="annotation subject" w:semiHidden="1" w:unhideWhenUsed="1"/>
     <w:lsdException w:name="No List" w:semiHidden="1" w:unhideWhenUsed="1"/>
     <w:lsdException w:name="Outline List 1" w:semiHidden="1" w:unhideWhenUsed="1"/>
@@ -3406,8 +3428,10 @@
     <w:lsdException w:name="Table Subtle 2" w:semiHidden="1" w:unhideWhenUsed="1"/>
     <w:lsdException w:name="Table Web 1" w:semiHidden="1" w:unhideWhenUsed="1"/>
     <w:lsdException w:name="Table Web 2" w:semiHidden="1" w:unhideWhenUsed="1"/>
+    <w:lsdException w:name="Table Web 3" w:semiHidden="1" w:unhideWhenUsed="1"/>
     <w:lsdException w:name="Balloon Text" w:semiHidden="1" w:unhideWhenUsed="1"/>
     <w:lsdException w:name="Table Grid" w:uiPriority="39"/>
+    <w:lsdException w:name="Table Theme" w:semiHidden="1" w:unhideWhenUsed="1"/>
     <w:lsdException w:name="Placeholder Text" w:semiHidden="1"/>
     <w:lsdException w:name="No Spacing" w:uiPriority="1" w:qFormat="1"/>
     <w:lsdException w:name="Light Shading" w:uiPriority="60"/>

</xml_diff>